<commit_message>
update presentation and report
</commit_message>
<xml_diff>
--- a/Analiz_dannykh_po_populyatsiam_krabov_Otchet.docx
+++ b/Analiz_dannykh_po_populyatsiam_krabov_Otchet.docx
@@ -1617,20 +1617,6 @@
     <w:p>
       <w:pPr>
         <w:spacing w:before="100" w:beforeAutospacing="1" w:after="100" w:afterAutospacing="1" w:line="240" w:lineRule="auto"/>
-        <w:jc w:val="center"/>
-        <w:rPr>
-          <w:rFonts w:ascii="Times New Roman" w:eastAsia="Times New Roman" w:hAnsi="Times New Roman" w:cs="Times New Roman"/>
-          <w:b/>
-          <w:color w:val="000000"/>
-          <w:sz w:val="28"/>
-          <w:szCs w:val="28"/>
-          <w:lang w:eastAsia="ru-RU"/>
-        </w:rPr>
-      </w:pPr>
-    </w:p>
-    <w:p>
-      <w:pPr>
-        <w:spacing w:before="100" w:beforeAutospacing="1" w:after="100" w:afterAutospacing="1" w:line="240" w:lineRule="auto"/>
         <w:rPr>
           <w:rFonts w:ascii="Times New Roman" w:eastAsia="Times New Roman" w:hAnsi="Times New Roman" w:cs="Times New Roman"/>
           <w:b/>
@@ -1650,6 +1636,7 @@
         </w:numPr>
       </w:pPr>
       <w:r>
+        <w:lastRenderedPageBreak/>
         <w:t>Постановка з</w:t>
       </w:r>
       <w:r>
@@ -2172,6 +2159,7 @@
         <w:pStyle w:val="11"/>
       </w:pPr>
       <w:r>
+        <w:lastRenderedPageBreak/>
         <w:t xml:space="preserve">2. </w:t>
       </w:r>
       <w:r>
@@ -2180,7 +2168,7 @@
     </w:p>
     <w:p>
       <w:pPr>
-        <w:spacing w:line="360" w:lineRule="auto"/>
+        <w:spacing w:after="0" w:line="360" w:lineRule="auto"/>
         <w:ind w:firstLine="360"/>
         <w:jc w:val="both"/>
         <w:rPr>
@@ -2215,13 +2203,37 @@
           <w:sz w:val="28"/>
           <w:szCs w:val="28"/>
         </w:rPr>
-        <w:t xml:space="preserve"> представляет собой набор метрических данных о крабах, а также информацию о поле и возрасте. В нем содержатся следующие поля:</w:t>
+        <w:t xml:space="preserve"> </w:t>
+      </w:r>
+      <w:r>
+        <w:rPr>
+          <w:rFonts w:ascii="Times New Roman" w:hAnsi="Times New Roman" w:cs="Times New Roman"/>
+          <w:sz w:val="28"/>
+          <w:szCs w:val="28"/>
+        </w:rPr>
+        <w:t xml:space="preserve">содержит 3894 записи </w:t>
+      </w:r>
+      <w:r>
+        <w:rPr>
+          <w:rFonts w:ascii="Times New Roman" w:hAnsi="Times New Roman" w:cs="Times New Roman"/>
+          <w:sz w:val="28"/>
+          <w:szCs w:val="28"/>
+        </w:rPr>
+        <w:t xml:space="preserve">и </w:t>
+      </w:r>
+      <w:r>
+        <w:rPr>
+          <w:rFonts w:ascii="Times New Roman" w:hAnsi="Times New Roman" w:cs="Times New Roman"/>
+          <w:sz w:val="28"/>
+          <w:szCs w:val="28"/>
+        </w:rPr>
+        <w:t>представляет собой набор метрических данных о крабах, а также информацию о поле и возрасте. В нем содержатся следующие поля:</w:t>
       </w:r>
     </w:p>
     <w:p>
       <w:pPr>
         <w:pStyle w:val="a8"/>
-        <w:spacing w:line="360" w:lineRule="auto"/>
+        <w:spacing w:before="0" w:beforeAutospacing="0" w:after="0" w:afterAutospacing="0" w:line="360" w:lineRule="auto"/>
         <w:jc w:val="both"/>
         <w:rPr>
           <w:sz w:val="28"/>
@@ -2239,7 +2251,7 @@
     <w:p>
       <w:pPr>
         <w:pStyle w:val="a8"/>
-        <w:spacing w:line="360" w:lineRule="auto"/>
+        <w:spacing w:before="0" w:beforeAutospacing="0" w:after="0" w:afterAutospacing="0" w:line="360" w:lineRule="auto"/>
         <w:jc w:val="both"/>
         <w:rPr>
           <w:sz w:val="28"/>
@@ -2273,7 +2285,7 @@
     <w:p>
       <w:pPr>
         <w:pStyle w:val="a8"/>
-        <w:spacing w:line="360" w:lineRule="auto"/>
+        <w:spacing w:before="0" w:beforeAutospacing="0" w:after="0" w:afterAutospacing="0" w:line="360" w:lineRule="auto"/>
         <w:jc w:val="both"/>
         <w:rPr>
           <w:sz w:val="28"/>
@@ -2307,7 +2319,7 @@
     <w:p>
       <w:pPr>
         <w:pStyle w:val="a8"/>
-        <w:spacing w:line="360" w:lineRule="auto"/>
+        <w:spacing w:before="0" w:beforeAutospacing="0" w:after="0" w:afterAutospacing="0" w:line="360" w:lineRule="auto"/>
         <w:jc w:val="both"/>
         <w:rPr>
           <w:sz w:val="28"/>
@@ -2341,7 +2353,7 @@
     <w:p>
       <w:pPr>
         <w:pStyle w:val="a8"/>
-        <w:spacing w:line="360" w:lineRule="auto"/>
+        <w:spacing w:before="0" w:beforeAutospacing="0" w:after="0" w:afterAutospacing="0" w:line="360" w:lineRule="auto"/>
         <w:jc w:val="both"/>
         <w:rPr>
           <w:sz w:val="28"/>
@@ -2375,7 +2387,7 @@
     <w:p>
       <w:pPr>
         <w:pStyle w:val="a8"/>
-        <w:spacing w:line="360" w:lineRule="auto"/>
+        <w:spacing w:before="0" w:beforeAutospacing="0" w:after="0" w:afterAutospacing="0" w:line="360" w:lineRule="auto"/>
         <w:jc w:val="both"/>
         <w:rPr>
           <w:sz w:val="28"/>
@@ -2425,7 +2437,7 @@
     <w:p>
       <w:pPr>
         <w:pStyle w:val="a8"/>
-        <w:spacing w:line="360" w:lineRule="auto"/>
+        <w:spacing w:before="0" w:beforeAutospacing="0" w:after="0" w:afterAutospacing="0" w:line="360" w:lineRule="auto"/>
         <w:jc w:val="both"/>
         <w:rPr>
           <w:sz w:val="28"/>
@@ -2475,7 +2487,7 @@
     <w:p>
       <w:pPr>
         <w:pStyle w:val="a8"/>
-        <w:spacing w:line="360" w:lineRule="auto"/>
+        <w:spacing w:before="0" w:beforeAutospacing="0" w:after="0" w:afterAutospacing="0" w:line="360" w:lineRule="auto"/>
         <w:jc w:val="both"/>
         <w:rPr>
           <w:sz w:val="28"/>
@@ -2509,7 +2521,7 @@
     <w:p>
       <w:pPr>
         <w:pStyle w:val="a8"/>
-        <w:spacing w:line="360" w:lineRule="auto"/>
+        <w:spacing w:before="0" w:beforeAutospacing="0" w:after="0" w:afterAutospacing="0" w:line="360" w:lineRule="auto"/>
         <w:jc w:val="both"/>
         <w:rPr>
           <w:sz w:val="28"/>
@@ -2521,26 +2533,26 @@
           <w:noProof/>
         </w:rPr>
         <w:drawing>
-          <wp:anchor distT="0" distB="0" distL="114300" distR="114300" simplePos="0" relativeHeight="251664384" behindDoc="0" locked="0" layoutInCell="1" allowOverlap="1" wp14:anchorId="71431165" wp14:editId="34FF3140">
+          <wp:anchor distT="0" distB="0" distL="114300" distR="114300" simplePos="0" relativeHeight="251665408" behindDoc="0" locked="0" layoutInCell="1" allowOverlap="1" wp14:anchorId="02F463ED" wp14:editId="660824C8">
             <wp:simplePos x="0" y="0"/>
-            <wp:positionH relativeFrom="column">
-              <wp:posOffset>-310515</wp:posOffset>
+            <wp:positionH relativeFrom="margin">
+              <wp:posOffset>3095625</wp:posOffset>
             </wp:positionH>
             <wp:positionV relativeFrom="paragraph">
-              <wp:posOffset>344170</wp:posOffset>
+              <wp:posOffset>318770</wp:posOffset>
             </wp:positionV>
-            <wp:extent cx="3370580" cy="1849755"/>
-            <wp:effectExtent l="0" t="0" r="1270" b="0"/>
+            <wp:extent cx="2700655" cy="1856740"/>
+            <wp:effectExtent l="0" t="0" r="4445" b="0"/>
             <wp:wrapThrough wrapText="bothSides">
               <wp:wrapPolygon edited="0">
                 <wp:start x="0" y="0"/>
-                <wp:lineTo x="0" y="21355"/>
-                <wp:lineTo x="21486" y="21355"/>
-                <wp:lineTo x="21486" y="0"/>
+                <wp:lineTo x="0" y="21275"/>
+                <wp:lineTo x="21483" y="21275"/>
+                <wp:lineTo x="21483" y="0"/>
                 <wp:lineTo x="0" y="0"/>
               </wp:wrapPolygon>
             </wp:wrapThrough>
-            <wp:docPr id="10" name="Рисунок 10" descr="https://sun9-55.userapi.com/impg/JSbJ4zu3PgoP8vRl5C2E53BiJBUx1X8vFgrzkg/ftAvsQKzLRo.jpg?size=874x480&amp;quality=96&amp;sign=574d9d720a0e4425c9820d531dd6aeb0&amp;type=album"/>
+            <wp:docPr id="11" name="Рисунок 11" descr="https://sun9-36.userapi.com/impg/sZIC7zxF_90xeDh3CFFfaxE1G6758yZm1TMNiQ/bBkp3Vb_dmI.jpg?size=699x481&amp;quality=96&amp;sign=5cc1633ee98a1c8d507e704461234eb2&amp;type=album"/>
             <wp:cNvGraphicFramePr>
               <a:graphicFrameLocks xmlns:a="http://schemas.openxmlformats.org/drawingml/2006/main" noChangeAspect="1"/>
             </wp:cNvGraphicFramePr>
@@ -2548,7 +2560,7 @@
               <a:graphicData uri="http://schemas.openxmlformats.org/drawingml/2006/picture">
                 <pic:pic xmlns:pic="http://schemas.openxmlformats.org/drawingml/2006/picture">
                   <pic:nvPicPr>
-                    <pic:cNvPr id="0" name="Picture 5" descr="https://sun9-55.userapi.com/impg/JSbJ4zu3PgoP8vRl5C2E53BiJBUx1X8vFgrzkg/ftAvsQKzLRo.jpg?size=874x480&amp;quality=96&amp;sign=574d9d720a0e4425c9820d531dd6aeb0&amp;type=album"/>
+                    <pic:cNvPr id="0" name="Picture 7" descr="https://sun9-36.userapi.com/impg/sZIC7zxF_90xeDh3CFFfaxE1G6758yZm1TMNiQ/bBkp3Vb_dmI.jpg?size=699x481&amp;quality=96&amp;sign=5cc1633ee98a1c8d507e704461234eb2&amp;type=album"/>
                     <pic:cNvPicPr>
                       <a:picLocks noChangeAspect="1" noChangeArrowheads="1"/>
                     </pic:cNvPicPr>
@@ -2569,7 +2581,7 @@
                   <pic:spPr bwMode="auto">
                     <a:xfrm>
                       <a:off x="0" y="0"/>
-                      <a:ext cx="3370580" cy="1849755"/>
+                      <a:ext cx="2700655" cy="1856740"/>
                     </a:xfrm>
                     <a:prstGeom prst="rect">
                       <a:avLst/>
@@ -2598,13 +2610,13 @@
         <mc:AlternateContent>
           <mc:Choice Requires="wps">
             <w:drawing>
-              <wp:anchor distT="0" distB="0" distL="114300" distR="114300" simplePos="0" relativeHeight="251667456" behindDoc="0" locked="0" layoutInCell="1" allowOverlap="1" wp14:anchorId="3D112AE8" wp14:editId="56A7EB22">
+              <wp:anchor distT="0" distB="0" distL="114300" distR="114300" simplePos="0" relativeHeight="251667456" behindDoc="0" locked="0" layoutInCell="1" allowOverlap="1" wp14:anchorId="3D112AE8" wp14:editId="66870CEF">
                 <wp:simplePos x="0" y="0"/>
                 <wp:positionH relativeFrom="column">
-                  <wp:posOffset>3090545</wp:posOffset>
+                  <wp:posOffset>3095625</wp:posOffset>
                 </wp:positionH>
                 <wp:positionV relativeFrom="paragraph">
-                  <wp:posOffset>2265680</wp:posOffset>
+                  <wp:posOffset>2232660</wp:posOffset>
                 </wp:positionV>
                 <wp:extent cx="2700655" cy="635"/>
                 <wp:effectExtent l="0" t="0" r="0" b="0"/>
@@ -2720,7 +2732,7 @@
           </mc:Choice>
           <mc:Fallback>
             <w:pict>
-              <v:shape w14:anchorId="3D112AE8" id="Надпись 12" o:spid="_x0000_s1027" type="#_x0000_t202" style="position:absolute;left:0;text-align:left;margin-left:243.35pt;margin-top:178.4pt;width:212.65pt;height:.05pt;z-index:251667456;visibility:visible;mso-wrap-style:square;mso-wrap-distance-left:9pt;mso-wrap-distance-top:0;mso-wrap-distance-right:9pt;mso-wrap-distance-bottom:0;mso-position-horizontal:absolute;mso-position-horizontal-relative:text;mso-position-vertical:absolute;mso-position-vertical-relative:text;v-text-anchor:top" o:gfxdata="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" stroked="f">
+              <v:shape w14:anchorId="3D112AE8" id="Надпись 12" o:spid="_x0000_s1027" type="#_x0000_t202" style="position:absolute;left:0;text-align:left;margin-left:243.75pt;margin-top:175.8pt;width:212.65pt;height:.05pt;z-index:251667456;visibility:visible;mso-wrap-style:square;mso-wrap-distance-left:9pt;mso-wrap-distance-top:0;mso-wrap-distance-right:9pt;mso-wrap-distance-bottom:0;mso-position-horizontal:absolute;mso-position-horizontal-relative:text;mso-position-vertical:absolute;mso-position-vertical-relative:text;v-text-anchor:top" o:gfxdata="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" stroked="f">
                 <v:textbox style="mso-fit-shape-to-text:t" inset="0,0,0,0">
                   <w:txbxContent>
                     <w:p>
@@ -2801,26 +2813,26 @@
           <w:noProof/>
         </w:rPr>
         <w:drawing>
-          <wp:anchor distT="0" distB="0" distL="114300" distR="114300" simplePos="0" relativeHeight="251665408" behindDoc="0" locked="0" layoutInCell="1" allowOverlap="1" wp14:anchorId="02F463ED" wp14:editId="74AA3623">
+          <wp:anchor distT="0" distB="0" distL="114300" distR="114300" simplePos="0" relativeHeight="251664384" behindDoc="0" locked="0" layoutInCell="1" allowOverlap="1" wp14:anchorId="71431165" wp14:editId="77B49A0E">
             <wp:simplePos x="0" y="0"/>
-            <wp:positionH relativeFrom="margin">
-              <wp:posOffset>3090545</wp:posOffset>
+            <wp:positionH relativeFrom="column">
+              <wp:posOffset>-305435</wp:posOffset>
             </wp:positionH>
             <wp:positionV relativeFrom="paragraph">
-              <wp:posOffset>351790</wp:posOffset>
+              <wp:posOffset>311150</wp:posOffset>
             </wp:positionV>
-            <wp:extent cx="2700655" cy="1856740"/>
-            <wp:effectExtent l="0" t="0" r="4445" b="0"/>
+            <wp:extent cx="3370580" cy="1849755"/>
+            <wp:effectExtent l="0" t="0" r="1270" b="0"/>
             <wp:wrapThrough wrapText="bothSides">
               <wp:wrapPolygon edited="0">
                 <wp:start x="0" y="0"/>
-                <wp:lineTo x="0" y="21275"/>
-                <wp:lineTo x="21483" y="21275"/>
-                <wp:lineTo x="21483" y="0"/>
+                <wp:lineTo x="0" y="21355"/>
+                <wp:lineTo x="21486" y="21355"/>
+                <wp:lineTo x="21486" y="0"/>
                 <wp:lineTo x="0" y="0"/>
               </wp:wrapPolygon>
             </wp:wrapThrough>
-            <wp:docPr id="11" name="Рисунок 11" descr="https://sun9-36.userapi.com/impg/sZIC7zxF_90xeDh3CFFfaxE1G6758yZm1TMNiQ/bBkp3Vb_dmI.jpg?size=699x481&amp;quality=96&amp;sign=5cc1633ee98a1c8d507e704461234eb2&amp;type=album"/>
+            <wp:docPr id="10" name="Рисунок 10" descr="https://sun9-55.userapi.com/impg/JSbJ4zu3PgoP8vRl5C2E53BiJBUx1X8vFgrzkg/ftAvsQKzLRo.jpg?size=874x480&amp;quality=96&amp;sign=574d9d720a0e4425c9820d531dd6aeb0&amp;type=album"/>
             <wp:cNvGraphicFramePr>
               <a:graphicFrameLocks xmlns:a="http://schemas.openxmlformats.org/drawingml/2006/main" noChangeAspect="1"/>
             </wp:cNvGraphicFramePr>
@@ -2828,7 +2840,7 @@
               <a:graphicData uri="http://schemas.openxmlformats.org/drawingml/2006/picture">
                 <pic:pic xmlns:pic="http://schemas.openxmlformats.org/drawingml/2006/picture">
                   <pic:nvPicPr>
-                    <pic:cNvPr id="0" name="Picture 7" descr="https://sun9-36.userapi.com/impg/sZIC7zxF_90xeDh3CFFfaxE1G6758yZm1TMNiQ/bBkp3Vb_dmI.jpg?size=699x481&amp;quality=96&amp;sign=5cc1633ee98a1c8d507e704461234eb2&amp;type=album"/>
+                    <pic:cNvPr id="0" name="Picture 5" descr="https://sun9-55.userapi.com/impg/JSbJ4zu3PgoP8vRl5C2E53BiJBUx1X8vFgrzkg/ftAvsQKzLRo.jpg?size=874x480&amp;quality=96&amp;sign=574d9d720a0e4425c9820d531dd6aeb0&amp;type=album"/>
                     <pic:cNvPicPr>
                       <a:picLocks noChangeAspect="1" noChangeArrowheads="1"/>
                     </pic:cNvPicPr>
@@ -2849,7 +2861,7 @@
                   <pic:spPr bwMode="auto">
                     <a:xfrm>
                       <a:off x="0" y="0"/>
-                      <a:ext cx="2700655" cy="1856740"/>
+                      <a:ext cx="3370580" cy="1849755"/>
                     </a:xfrm>
                     <a:prstGeom prst="rect">
                       <a:avLst/>
@@ -2942,6 +2954,42 @@
           <w:szCs w:val="28"/>
         </w:rPr>
       </w:pPr>
+    </w:p>
+    <w:p>
+      <w:pPr>
+        <w:pStyle w:val="a8"/>
+        <w:spacing w:line="360" w:lineRule="auto"/>
+        <w:jc w:val="center"/>
+        <w:rPr>
+          <w:b/>
+          <w:sz w:val="28"/>
+          <w:szCs w:val="28"/>
+        </w:rPr>
+      </w:pPr>
+    </w:p>
+    <w:p>
+      <w:pPr>
+        <w:pStyle w:val="a8"/>
+        <w:spacing w:line="360" w:lineRule="auto"/>
+        <w:jc w:val="center"/>
+        <w:rPr>
+          <w:b/>
+          <w:sz w:val="28"/>
+          <w:szCs w:val="28"/>
+        </w:rPr>
+      </w:pPr>
+    </w:p>
+    <w:p>
+      <w:pPr>
+        <w:pStyle w:val="a8"/>
+        <w:spacing w:before="0" w:beforeAutospacing="0" w:after="0" w:afterAutospacing="0" w:line="360" w:lineRule="auto"/>
+        <w:jc w:val="center"/>
+        <w:rPr>
+          <w:b/>
+          <w:sz w:val="28"/>
+          <w:szCs w:val="28"/>
+        </w:rPr>
+      </w:pPr>
       <w:r>
         <w:rPr>
           <w:b/>
@@ -2955,7 +3003,7 @@
     <w:p>
       <w:pPr>
         <w:pStyle w:val="a8"/>
-        <w:spacing w:line="360" w:lineRule="auto"/>
+        <w:spacing w:before="0" w:beforeAutospacing="0" w:after="0" w:afterAutospacing="0" w:line="360" w:lineRule="auto"/>
         <w:jc w:val="center"/>
         <w:rPr>
           <w:b/>
@@ -3265,7 +3313,145 @@
           <w:lang w:eastAsia="ru-RU"/>
         </w:rPr>
         <w:tab/>
-        <w:t xml:space="preserve">Затем на основе обновленных данных были построены различные модели машинного обучения, которые впоследствии предсказывали возраст крабов с определенной точностью. Она оценивалась с помощью метрики </w:t>
+        <w:t>Затем на основе обновленных данных были построены различные модели машинного обучения</w:t>
+      </w:r>
+      <w:r>
+        <w:rPr>
+          <w:rFonts w:ascii="Times New Roman" w:eastAsia="Times New Roman" w:hAnsi="Times New Roman" w:cs="Times New Roman"/>
+          <w:sz w:val="28"/>
+          <w:szCs w:val="28"/>
+          <w:lang w:eastAsia="ru-RU"/>
+        </w:rPr>
+        <w:t xml:space="preserve"> (</w:t>
+      </w:r>
+      <w:proofErr w:type="spellStart"/>
+      <w:r>
+        <w:rPr>
+          <w:rFonts w:ascii="Times New Roman" w:eastAsia="Times New Roman" w:hAnsi="Times New Roman" w:cs="Times New Roman"/>
+          <w:sz w:val="28"/>
+          <w:szCs w:val="28"/>
+          <w:lang w:eastAsia="ru-RU"/>
+        </w:rPr>
+        <w:t>RandomFrorestRegressor</w:t>
+      </w:r>
+      <w:proofErr w:type="spellEnd"/>
+      <w:r>
+        <w:rPr>
+          <w:rFonts w:ascii="Times New Roman" w:eastAsia="Times New Roman" w:hAnsi="Times New Roman" w:cs="Times New Roman"/>
+          <w:sz w:val="28"/>
+          <w:szCs w:val="28"/>
+          <w:lang w:eastAsia="ru-RU"/>
+        </w:rPr>
+        <w:t xml:space="preserve">, </w:t>
+      </w:r>
+      <w:proofErr w:type="spellStart"/>
+      <w:r>
+        <w:rPr>
+          <w:rFonts w:ascii="Times New Roman" w:eastAsia="Times New Roman" w:hAnsi="Times New Roman" w:cs="Times New Roman"/>
+          <w:sz w:val="28"/>
+          <w:szCs w:val="28"/>
+          <w:lang w:eastAsia="ru-RU"/>
+        </w:rPr>
+        <w:t>GBTRegressor</w:t>
+      </w:r>
+      <w:proofErr w:type="spellEnd"/>
+      <w:r>
+        <w:rPr>
+          <w:rFonts w:ascii="Times New Roman" w:eastAsia="Times New Roman" w:hAnsi="Times New Roman" w:cs="Times New Roman"/>
+          <w:sz w:val="28"/>
+          <w:szCs w:val="28"/>
+          <w:lang w:eastAsia="ru-RU"/>
+        </w:rPr>
+        <w:t xml:space="preserve">, LinearRegression, </w:t>
+      </w:r>
+      <w:proofErr w:type="spellStart"/>
+      <w:r>
+        <w:rPr>
+          <w:rFonts w:ascii="Times New Roman" w:eastAsia="Times New Roman" w:hAnsi="Times New Roman" w:cs="Times New Roman"/>
+          <w:sz w:val="28"/>
+          <w:szCs w:val="28"/>
+          <w:lang w:eastAsia="ru-RU"/>
+        </w:rPr>
+        <w:t>DecisionTreeRegressor</w:t>
+      </w:r>
+      <w:proofErr w:type="spellEnd"/>
+      <w:r>
+        <w:rPr>
+          <w:rFonts w:ascii="Times New Roman" w:eastAsia="Times New Roman" w:hAnsi="Times New Roman" w:cs="Times New Roman"/>
+          <w:sz w:val="28"/>
+          <w:szCs w:val="28"/>
+          <w:lang w:eastAsia="ru-RU"/>
+        </w:rPr>
+        <w:t xml:space="preserve">, </w:t>
+      </w:r>
+      <w:proofErr w:type="spellStart"/>
+      <w:r>
+        <w:rPr>
+          <w:rFonts w:ascii="Times New Roman" w:eastAsia="Times New Roman" w:hAnsi="Times New Roman" w:cs="Times New Roman"/>
+          <w:sz w:val="28"/>
+          <w:szCs w:val="28"/>
+          <w:lang w:eastAsia="ru-RU"/>
+        </w:rPr>
+        <w:t>IsotonicRegression</w:t>
+      </w:r>
+      <w:proofErr w:type="spellEnd"/>
+      <w:r>
+        <w:rPr>
+          <w:rFonts w:ascii="Times New Roman" w:eastAsia="Times New Roman" w:hAnsi="Times New Roman" w:cs="Times New Roman"/>
+          <w:sz w:val="28"/>
+          <w:szCs w:val="28"/>
+          <w:lang w:eastAsia="ru-RU"/>
+        </w:rPr>
+        <w:t xml:space="preserve">, </w:t>
+      </w:r>
+      <w:proofErr w:type="spellStart"/>
+      <w:r>
+        <w:rPr>
+          <w:rFonts w:ascii="Times New Roman" w:eastAsia="Times New Roman" w:hAnsi="Times New Roman" w:cs="Times New Roman"/>
+          <w:sz w:val="28"/>
+          <w:szCs w:val="28"/>
+          <w:lang w:eastAsia="ru-RU"/>
+        </w:rPr>
+        <w:t>FMRegressor</w:t>
+      </w:r>
+      <w:proofErr w:type="spellEnd"/>
+      <w:r>
+        <w:rPr>
+          <w:rFonts w:ascii="Times New Roman" w:eastAsia="Times New Roman" w:hAnsi="Times New Roman" w:cs="Times New Roman"/>
+          <w:sz w:val="28"/>
+          <w:szCs w:val="28"/>
+          <w:lang w:eastAsia="ru-RU"/>
+        </w:rPr>
+        <w:t xml:space="preserve">, </w:t>
+      </w:r>
+      <w:proofErr w:type="spellStart"/>
+      <w:r>
+        <w:rPr>
+          <w:rFonts w:ascii="Times New Roman" w:eastAsia="Times New Roman" w:hAnsi="Times New Roman" w:cs="Times New Roman"/>
+          <w:sz w:val="28"/>
+          <w:szCs w:val="28"/>
+          <w:lang w:eastAsia="ru-RU"/>
+        </w:rPr>
+        <w:t>GeneralizedLinearRegression</w:t>
+      </w:r>
+      <w:proofErr w:type="spellEnd"/>
+      <w:r>
+        <w:rPr>
+          <w:rFonts w:ascii="Times New Roman" w:eastAsia="Times New Roman" w:hAnsi="Times New Roman" w:cs="Times New Roman"/>
+          <w:sz w:val="28"/>
+          <w:szCs w:val="28"/>
+          <w:lang w:eastAsia="ru-RU"/>
+        </w:rPr>
+        <w:t>)</w:t>
+      </w:r>
+      <w:r>
+        <w:rPr>
+          <w:rFonts w:ascii="Times New Roman" w:eastAsia="Times New Roman" w:hAnsi="Times New Roman" w:cs="Times New Roman"/>
+          <w:sz w:val="28"/>
+          <w:szCs w:val="28"/>
+          <w:lang w:eastAsia="ru-RU"/>
+        </w:rPr>
+        <w:t xml:space="preserve">, которые впоследствии предсказывали возраст крабов с определенной точностью. Она оценивалась с помощью метрики </w:t>
       </w:r>
       <w:r>
         <w:rPr>
@@ -3396,18 +3582,6 @@
         </w:rPr>
         <w:t>.</w:t>
       </w:r>
-    </w:p>
-    <w:p>
-      <w:pPr>
-        <w:spacing w:line="360" w:lineRule="auto"/>
-        <w:jc w:val="both"/>
-        <w:rPr>
-          <w:rFonts w:ascii="Times New Roman" w:eastAsia="Times New Roman" w:hAnsi="Times New Roman" w:cs="Times New Roman"/>
-          <w:sz w:val="28"/>
-          <w:szCs w:val="28"/>
-          <w:lang w:eastAsia="ru-RU"/>
-        </w:rPr>
-      </w:pPr>
     </w:p>
     <w:p>
       <w:pPr>
@@ -3462,25 +3636,7 @@
           <w:sz w:val="28"/>
           <w:szCs w:val="28"/>
         </w:rPr>
-        <w:t xml:space="preserve"> диаграмму рассеяния по </w:t>
-      </w:r>
-      <w:proofErr w:type="spellStart"/>
-      <w:r>
-        <w:rPr>
-          <w:rFonts w:ascii="Times New Roman" w:hAnsi="Times New Roman" w:cs="Times New Roman"/>
-          <w:sz w:val="28"/>
-          <w:szCs w:val="28"/>
-        </w:rPr>
-        <w:t>датасету</w:t>
-      </w:r>
-      <w:proofErr w:type="spellEnd"/>
-      <w:r>
-        <w:rPr>
-          <w:rFonts w:ascii="Times New Roman" w:hAnsi="Times New Roman" w:cs="Times New Roman"/>
-          <w:sz w:val="28"/>
-          <w:szCs w:val="28"/>
-        </w:rPr>
-        <w:t xml:space="preserve"> </w:t>
+        <w:t xml:space="preserve"> диаграмму рассеяния по датасету </w:t>
       </w:r>
       <w:proofErr w:type="spellStart"/>
       <w:r>
@@ -4517,7 +4673,6 @@
     <w:p>
       <w:pPr>
         <w:spacing w:after="0" w:line="360" w:lineRule="auto"/>
-        <w:ind w:firstLine="708"/>
         <w:jc w:val="both"/>
         <w:rPr>
           <w:rFonts w:ascii="Times New Roman" w:hAnsi="Times New Roman" w:cs="Times New Roman"/>
@@ -4529,7 +4684,6 @@
     <w:p>
       <w:pPr>
         <w:spacing w:after="0" w:line="360" w:lineRule="auto"/>
-        <w:ind w:firstLine="708"/>
         <w:jc w:val="both"/>
         <w:rPr>
           <w:rFonts w:ascii="Times New Roman" w:hAnsi="Times New Roman" w:cs="Times New Roman"/>
@@ -4541,7 +4695,6 @@
     <w:p>
       <w:pPr>
         <w:spacing w:after="0" w:line="360" w:lineRule="auto"/>
-        <w:ind w:firstLine="708"/>
         <w:jc w:val="both"/>
         <w:rPr>
           <w:rFonts w:ascii="Times New Roman" w:hAnsi="Times New Roman" w:cs="Times New Roman"/>
@@ -4553,7 +4706,6 @@
     <w:p>
       <w:pPr>
         <w:spacing w:after="0" w:line="360" w:lineRule="auto"/>
-        <w:ind w:firstLine="708"/>
         <w:jc w:val="both"/>
         <w:rPr>
           <w:rFonts w:ascii="Times New Roman" w:hAnsi="Times New Roman" w:cs="Times New Roman"/>
@@ -4565,7 +4717,6 @@
     <w:p>
       <w:pPr>
         <w:spacing w:after="0" w:line="360" w:lineRule="auto"/>
-        <w:ind w:firstLine="708"/>
         <w:jc w:val="both"/>
         <w:rPr>
           <w:rFonts w:ascii="Times New Roman" w:hAnsi="Times New Roman" w:cs="Times New Roman"/>
@@ -4577,7 +4728,6 @@
     <w:p>
       <w:pPr>
         <w:spacing w:after="0" w:line="360" w:lineRule="auto"/>
-        <w:ind w:firstLine="708"/>
         <w:jc w:val="both"/>
         <w:rPr>
           <w:rFonts w:ascii="Times New Roman" w:hAnsi="Times New Roman" w:cs="Times New Roman"/>
@@ -5166,7 +5316,7 @@
     </w:p>
     <w:p>
       <w:pPr>
-        <w:spacing w:line="360" w:lineRule="auto"/>
+        <w:spacing w:after="0" w:line="360" w:lineRule="auto"/>
         <w:ind w:left="426"/>
         <w:jc w:val="center"/>
         <w:rPr>
@@ -5236,7 +5386,7 @@
           <w:ilvl w:val="0"/>
           <w:numId w:val="10"/>
         </w:numPr>
-        <w:spacing w:before="100" w:beforeAutospacing="1" w:after="100" w:afterAutospacing="1" w:line="360" w:lineRule="auto"/>
+        <w:spacing w:after="100" w:afterAutospacing="1" w:line="360" w:lineRule="auto"/>
         <w:jc w:val="both"/>
         <w:rPr>
           <w:rFonts w:ascii="Times New Roman" w:eastAsia="Times New Roman" w:hAnsi="Times New Roman" w:cs="Times New Roman"/>
@@ -5387,6 +5537,54 @@
           <w:lang w:eastAsia="ru-RU"/>
         </w:rPr>
         <w:t>Визуализированы результаты работы.</w:t>
+      </w:r>
+    </w:p>
+    <w:p>
+      <w:pPr>
+        <w:spacing w:line="360" w:lineRule="auto"/>
+        <w:jc w:val="both"/>
+        <w:rPr>
+          <w:rFonts w:ascii="Times New Roman" w:hAnsi="Times New Roman" w:cs="Times New Roman"/>
+          <w:sz w:val="28"/>
+          <w:szCs w:val="28"/>
+          <w:lang w:eastAsia="ru-RU"/>
+        </w:rPr>
+      </w:pPr>
+      <w:r>
+        <w:rPr>
+          <w:rFonts w:ascii="Times New Roman" w:hAnsi="Times New Roman" w:cs="Times New Roman"/>
+          <w:sz w:val="28"/>
+          <w:szCs w:val="28"/>
+          <w:lang w:eastAsia="ru-RU"/>
+        </w:rPr>
+        <w:t>Исходя из этого можно подчеркнуть, что гипотезы, выдвинутые ранее</w:t>
+      </w:r>
+      <w:r>
+        <w:rPr>
+          <w:rFonts w:ascii="Times New Roman" w:hAnsi="Times New Roman" w:cs="Times New Roman"/>
+          <w:sz w:val="28"/>
+          <w:szCs w:val="28"/>
+          <w:lang w:eastAsia="ru-RU"/>
+        </w:rPr>
+        <w:t>,</w:t>
+      </w:r>
+      <w:r>
+        <w:rPr>
+          <w:rFonts w:ascii="Times New Roman" w:hAnsi="Times New Roman" w:cs="Times New Roman"/>
+          <w:sz w:val="28"/>
+          <w:szCs w:val="28"/>
+          <w:lang w:eastAsia="ru-RU"/>
+        </w:rPr>
+        <w:t xml:space="preserve"> подтвердились. Цели, которые ставились в ходе проекта, выполнены</w:t>
+      </w:r>
+      <w:r>
+        <w:rPr>
+          <w:rFonts w:ascii="Times New Roman" w:hAnsi="Times New Roman" w:cs="Times New Roman"/>
+          <w:sz w:val="28"/>
+          <w:szCs w:val="28"/>
+          <w:lang w:eastAsia="ru-RU"/>
+        </w:rPr>
+        <w:t>.</w:t>
       </w:r>
     </w:p>
     <w:p>
@@ -5619,18 +5817,7 @@
           <w:szCs w:val="28"/>
           <w:lang w:val="en-US" w:eastAsia="ru-RU"/>
         </w:rPr>
-        <w:t>] – URL</w:t>
-      </w:r>
-      <w:r>
-        <w:rPr>
-          <w:rFonts w:ascii="Times New Roman" w:hAnsi="Times New Roman" w:cs="Times New Roman"/>
-          <w:bCs/>
-          <w:color w:val="000000" w:themeColor="text1"/>
-          <w:sz w:val="28"/>
-          <w:szCs w:val="28"/>
-          <w:lang w:val="en-US" w:eastAsia="ru-RU"/>
-        </w:rPr>
-        <w:t xml:space="preserve">: </w:t>
+        <w:t xml:space="preserve">] – URL: </w:t>
       </w:r>
       <w:hyperlink r:id="rId17" w:history="1">
         <w:r>

</xml_diff>